<commit_message>
fixed documenatation according to made changes
</commit_message>
<xml_diff>
--- a/assets/doc/Pinbelegung.docx
+++ b/assets/doc/Pinbelegung.docx
@@ -18,10 +18,10 @@
           <w:szCs w:val="24"/>
         </w:rPr>
         <w:drawing>
-          <wp:anchor distT="0" distB="0" distL="114300" distR="114300" simplePos="0" relativeHeight="251658240" behindDoc="1" locked="0" layoutInCell="1" allowOverlap="1" wp14:anchorId="4775B35A" wp14:editId="31DF9444">
+          <wp:anchor distT="0" distB="0" distL="114300" distR="114300" simplePos="0" relativeHeight="251658240" behindDoc="1" locked="0" layoutInCell="1" allowOverlap="1" wp14:anchorId="4775B35A" wp14:editId="05D3F194">
             <wp:simplePos x="0" y="0"/>
             <wp:positionH relativeFrom="page">
-              <wp:posOffset>3716020</wp:posOffset>
+              <wp:posOffset>3718560</wp:posOffset>
             </wp:positionH>
             <wp:positionV relativeFrom="paragraph">
               <wp:posOffset>178435</wp:posOffset>
@@ -45,12 +45,12 @@
               <a:graphicData uri="http://schemas.openxmlformats.org/drawingml/2006/picture">
                 <pic:pic xmlns:pic="http://schemas.openxmlformats.org/drawingml/2006/picture">
                   <pic:nvPicPr>
-                    <pic:cNvPr id="0" name="Picture 1"/>
+                    <pic:cNvPr id="1327119837" name="Grafik 1"/>
                     <pic:cNvPicPr>
                       <a:picLocks noChangeAspect="1" noChangeArrowheads="1"/>
                     </pic:cNvPicPr>
                   </pic:nvPicPr>
-                  <pic:blipFill rotWithShape="1">
+                  <pic:blipFill>
                     <a:blip r:embed="rId6" cstate="print">
                       <a:extLst>
                         <a:ext uri="{28A0092B-C50C-407E-A947-70E740481C1C}">
@@ -58,8 +58,10 @@
                         </a:ext>
                       </a:extLst>
                     </a:blip>
-                    <a:srcRect l="1453" r="2220"/>
-                    <a:stretch/>
+                    <a:srcRect l="1826" r="1826"/>
+                    <a:stretch>
+                      <a:fillRect/>
+                    </a:stretch>
                   </pic:blipFill>
                   <pic:spPr bwMode="auto">
                     <a:xfrm>
@@ -650,28 +652,7 @@
                 <w:sz w:val="18"/>
                 <w:szCs w:val="18"/>
               </w:rPr>
-              <w:t>DT</w:t>
-            </w:r>
-            <w:r>
-              <w:rPr>
-                <w:sz w:val="18"/>
-                <w:szCs w:val="18"/>
-              </w:rPr>
-              <w:t xml:space="preserve"> (Drehregler Bass </w:t>
-            </w:r>
-            <w:r>
-              <w:rPr>
-                <w:sz w:val="18"/>
-                <w:szCs w:val="18"/>
-              </w:rPr>
-              <w:t>DOWN</w:t>
-            </w:r>
-            <w:r>
-              <w:rPr>
-                <w:sz w:val="18"/>
-                <w:szCs w:val="18"/>
-              </w:rPr>
-              <w:t>)</w:t>
+              <w:t>DT (Drehregler Bass DOWN)</w:t>
             </w:r>
           </w:p>
         </w:tc>
@@ -743,6 +724,147 @@
                 <w:szCs w:val="18"/>
               </w:rPr>
               <w:t>GROUND (Lüfter)</w:t>
+            </w:r>
+          </w:p>
+        </w:tc>
+      </w:tr>
+      <w:tr>
+        <w:trPr>
+          <w:trHeight w:hRule="exact" w:val="284"/>
+        </w:trPr>
+        <w:tc>
+          <w:tcPr>
+            <w:tcW w:w="846" w:type="dxa"/>
+            <w:vAlign w:val="center"/>
+          </w:tcPr>
+          <w:p>
+            <w:pPr>
+              <w:rPr>
+                <w:sz w:val="18"/>
+                <w:szCs w:val="18"/>
+              </w:rPr>
+            </w:pPr>
+            <w:r>
+              <w:rPr>
+                <w:sz w:val="18"/>
+                <w:szCs w:val="18"/>
+              </w:rPr>
+              <w:t>14</w:t>
+            </w:r>
+          </w:p>
+        </w:tc>
+        <w:tc>
+          <w:tcPr>
+            <w:tcW w:w="1134" w:type="dxa"/>
+            <w:vAlign w:val="center"/>
+          </w:tcPr>
+          <w:p>
+            <w:pPr>
+              <w:rPr>
+                <w:b/>
+                <w:sz w:val="18"/>
+                <w:szCs w:val="18"/>
+              </w:rPr>
+            </w:pPr>
+            <w:r>
+              <w:rPr>
+                <w:b/>
+                <w:sz w:val="18"/>
+                <w:szCs w:val="18"/>
+              </w:rPr>
+              <w:t>SCHWARZ</w:t>
+            </w:r>
+          </w:p>
+        </w:tc>
+        <w:tc>
+          <w:tcPr>
+            <w:tcW w:w="3113" w:type="dxa"/>
+            <w:vAlign w:val="center"/>
+          </w:tcPr>
+          <w:p>
+            <w:pPr>
+              <w:rPr>
+                <w:sz w:val="18"/>
+                <w:szCs w:val="18"/>
+              </w:rPr>
+            </w:pPr>
+            <w:r>
+              <w:rPr>
+                <w:sz w:val="18"/>
+                <w:szCs w:val="18"/>
+              </w:rPr>
+              <w:t>GROUND (Taster Shutdown)</w:t>
+            </w:r>
+          </w:p>
+        </w:tc>
+      </w:tr>
+      <w:tr>
+        <w:trPr>
+          <w:trHeight w:hRule="exact" w:val="284"/>
+        </w:trPr>
+        <w:tc>
+          <w:tcPr>
+            <w:tcW w:w="846" w:type="dxa"/>
+            <w:vAlign w:val="center"/>
+          </w:tcPr>
+          <w:p>
+            <w:pPr>
+              <w:rPr>
+                <w:sz w:val="18"/>
+                <w:szCs w:val="18"/>
+              </w:rPr>
+            </w:pPr>
+            <w:r>
+              <w:rPr>
+                <w:sz w:val="18"/>
+                <w:szCs w:val="18"/>
+              </w:rPr>
+              <w:t>16</w:t>
+            </w:r>
+          </w:p>
+        </w:tc>
+        <w:tc>
+          <w:tcPr>
+            <w:tcW w:w="1134" w:type="dxa"/>
+            <w:vAlign w:val="center"/>
+          </w:tcPr>
+          <w:p>
+            <w:pPr>
+              <w:rPr>
+                <w:b/>
+                <w:sz w:val="18"/>
+                <w:szCs w:val="18"/>
+              </w:rPr>
+            </w:pPr>
+            <w:r>
+              <w:rPr>
+                <w:b/>
+                <w:color w:val="FF0000"/>
+                <w:sz w:val="18"/>
+                <w:szCs w:val="18"/>
+              </w:rPr>
+              <w:t>ROT</w:t>
+            </w:r>
+          </w:p>
+        </w:tc>
+        <w:tc>
+          <w:tcPr>
+            <w:tcW w:w="3113" w:type="dxa"/>
+            <w:vAlign w:val="center"/>
+          </w:tcPr>
+          <w:p>
+            <w:pPr>
+              <w:rPr>
+                <w:sz w:val="18"/>
+                <w:szCs w:val="18"/>
+              </w:rPr>
+            </w:pPr>
+            <w:r>
+              <w:rPr>
+                <w:sz w:val="18"/>
+                <w:szCs w:val="18"/>
+              </w:rPr>
+              <w:t>Daten (Taster Shutdown)</w:t>
             </w:r>
           </w:p>
         </w:tc>

</xml_diff>